<commit_message>
Cahier des charges version 2 mis à jours
</commit_message>
<xml_diff>
--- a/Docs/JL_cdc-app-word __iSales.docx
+++ b/Docs/JL_cdc-app-word __iSales.docx
@@ -1,6 +1,6 @@
 
 <file path=word/document.xml><?xml version="1.0" encoding="utf-8"?>
-<w:document xmlns:wpc="http://schemas.microsoft.com/office/word/2010/wordprocessingCanvas" xmlns:mc="http://schemas.openxmlformats.org/markup-compatibility/2006" xmlns:o="urn:schemas-microsoft-com:office:office" xmlns:r="http://schemas.openxmlformats.org/officeDocument/2006/relationships" xmlns:m="http://schemas.openxmlformats.org/officeDocument/2006/math" xmlns:v="urn:schemas-microsoft-com:vml" xmlns:wp14="http://schemas.microsoft.com/office/word/2010/wordprocessingDrawing" xmlns:wp="http://schemas.openxmlformats.org/drawingml/2006/wordprocessingDrawing" xmlns:w10="urn:schemas-microsoft-com:office:word" xmlns:w="http://schemas.openxmlformats.org/wordprocessingml/2006/main" xmlns:w14="http://schemas.microsoft.com/office/word/2010/wordml" xmlns:w15="http://schemas.microsoft.com/office/word/2012/wordml" xmlns:wpg="http://schemas.microsoft.com/office/word/2010/wordprocessingGroup" xmlns:wpi="http://schemas.microsoft.com/office/word/2010/wordprocessingInk" xmlns:wne="http://schemas.microsoft.com/office/word/2006/wordml" xmlns:wps="http://schemas.microsoft.com/office/word/2010/wordprocessingShape" mc:Ignorable="w14 w15 wp14">
+<w:document xmlns:wpc="http://schemas.microsoft.com/office/word/2010/wordprocessingCanvas" xmlns:cx="http://schemas.microsoft.com/office/drawing/2014/chartex" xmlns:cx1="http://schemas.microsoft.com/office/drawing/2015/9/8/chartex" xmlns:cx2="http://schemas.microsoft.com/office/drawing/2015/10/21/chartex" xmlns:cx3="http://schemas.microsoft.com/office/drawing/2016/5/9/chartex" xmlns:cx4="http://schemas.microsoft.com/office/drawing/2016/5/10/chartex" xmlns:cx5="http://schemas.microsoft.com/office/drawing/2016/5/11/chartex" xmlns:cx6="http://schemas.microsoft.com/office/drawing/2016/5/12/chartex" xmlns:cx7="http://schemas.microsoft.com/office/drawing/2016/5/13/chartex" xmlns:cx8="http://schemas.microsoft.com/office/drawing/2016/5/14/chartex" xmlns:mc="http://schemas.openxmlformats.org/markup-compatibility/2006" xmlns:aink="http://schemas.microsoft.com/office/drawing/2016/ink" xmlns:am3d="http://schemas.microsoft.com/office/drawing/2017/model3d" xmlns:o="urn:schemas-microsoft-com:office:office" xmlns:r="http://schemas.openxmlformats.org/officeDocument/2006/relationships" xmlns:m="http://schemas.openxmlformats.org/officeDocument/2006/math" xmlns:v="urn:schemas-microsoft-com:vml" xmlns:wp14="http://schemas.microsoft.com/office/word/2010/wordprocessingDrawing" xmlns:wp="http://schemas.openxmlformats.org/drawingml/2006/wordprocessingDrawing" xmlns:w10="urn:schemas-microsoft-com:office:word" xmlns:w="http://schemas.openxmlformats.org/wordprocessingml/2006/main" xmlns:w14="http://schemas.microsoft.com/office/word/2010/wordml" xmlns:w15="http://schemas.microsoft.com/office/word/2012/wordml" xmlns:w16cid="http://schemas.microsoft.com/office/word/2016/wordml/cid" xmlns:w16se="http://schemas.microsoft.com/office/word/2015/wordml/symex" xmlns:wpg="http://schemas.microsoft.com/office/word/2010/wordprocessingGroup" xmlns:wpi="http://schemas.microsoft.com/office/word/2010/wordprocessingInk" xmlns:wne="http://schemas.microsoft.com/office/word/2006/wordml" xmlns:wps="http://schemas.microsoft.com/office/word/2010/wordprocessingShape" mc:Ignorable="w14 w15 w16se w16cid wp14">
   <w:body>
     <w:p>
       <w:pPr>
@@ -582,7 +582,7 @@
                           <w:p>
                             <w:pPr>
                               <w:rPr>
-                                <w:rFonts w:ascii="Source Sans" w:hAnsi="Source Sans" w:cs="Helvetica"/>
+                                <w:rFonts w:ascii="Source Sans" w:hAnsi="Source Sans" w:cs="Helvetica" w:hint="eastAsia"/>
                                 <w:b/>
                                 <w:sz w:val="28"/>
                                 <w:szCs w:val="28"/>
@@ -597,35 +597,13 @@
                                 <w:szCs w:val="28"/>
                                 <w:lang w:val="fr-FR"/>
                               </w:rPr>
-                              <w:t xml:space="preserve">Nom de l’entreprise : </w:t>
-                            </w:r>
-                            <w:proofErr w:type="spellStart"/>
-                            <w:r>
-                              <w:rPr>
-                                <w:rFonts w:ascii="Source Sans" w:hAnsi="Source Sans" w:cs="Helvetica"/>
-                                <w:b/>
-                                <w:sz w:val="28"/>
-                                <w:szCs w:val="28"/>
-                                <w:lang w:val="fr-FR"/>
-                              </w:rPr>
-                              <w:t>Big</w:t>
-                            </w:r>
-                            <w:proofErr w:type="spellEnd"/>
-                            <w:r>
-                              <w:rPr>
-                                <w:rFonts w:ascii="Source Sans" w:hAnsi="Source Sans" w:cs="Helvetica"/>
-                                <w:b/>
-                                <w:sz w:val="28"/>
-                                <w:szCs w:val="28"/>
-                                <w:lang w:val="fr-FR"/>
-                              </w:rPr>
-                              <w:t xml:space="preserve"> Data Consulting</w:t>
+                              <w:t>Nom de l’entreprise : Big Data Consulting</w:t>
                             </w:r>
                           </w:p>
                           <w:p>
                             <w:pPr>
                               <w:rPr>
-                                <w:rFonts w:ascii="Source Sans" w:hAnsi="Source Sans" w:cs="Helvetica"/>
+                                <w:rFonts w:ascii="Source Sans" w:hAnsi="Source Sans" w:cs="Helvetica" w:hint="eastAsia"/>
                                 <w:b/>
                                 <w:sz w:val="28"/>
                                 <w:szCs w:val="28"/>
@@ -640,35 +618,13 @@
                                 <w:szCs w:val="28"/>
                                 <w:lang w:val="fr-FR"/>
                               </w:rPr>
-                              <w:t xml:space="preserve">Nom du Projet : </w:t>
-                            </w:r>
-                            <w:proofErr w:type="spellStart"/>
-                            <w:r>
-                              <w:rPr>
-                                <w:rFonts w:ascii="Source Sans" w:hAnsi="Source Sans" w:cs="Helvetica"/>
-                                <w:b/>
-                                <w:sz w:val="28"/>
-                                <w:szCs w:val="28"/>
-                                <w:lang w:val="fr-FR"/>
-                              </w:rPr>
-                              <w:t>iSales</w:t>
-                            </w:r>
-                            <w:proofErr w:type="spellEnd"/>
-                            <w:r>
-                              <w:rPr>
-                                <w:rFonts w:ascii="Source Sans" w:hAnsi="Source Sans" w:cs="Helvetica"/>
-                                <w:b/>
-                                <w:sz w:val="28"/>
-                                <w:szCs w:val="28"/>
-                                <w:lang w:val="fr-FR"/>
-                              </w:rPr>
-                              <w:t xml:space="preserve"> 2.0</w:t>
+                              <w:t>Nom du Projet : iSales 2.0</w:t>
                             </w:r>
                           </w:p>
                           <w:p>
                             <w:pPr>
                               <w:rPr>
-                                <w:rFonts w:ascii="Source Sans" w:hAnsi="Source Sans" w:cs="Helvetica"/>
+                                <w:rFonts w:ascii="Source Sans" w:hAnsi="Source Sans" w:cs="Helvetica" w:hint="eastAsia"/>
                                 <w:b/>
                                 <w:sz w:val="28"/>
                                 <w:szCs w:val="28"/>
@@ -714,7 +670,7 @@
                     <w:p>
                       <w:pPr>
                         <w:rPr>
-                          <w:rFonts w:ascii="Source Sans" w:hAnsi="Source Sans" w:cs="Helvetica"/>
+                          <w:rFonts w:ascii="Source Sans" w:hAnsi="Source Sans" w:cs="Helvetica" w:hint="eastAsia"/>
                           <w:b/>
                           <w:sz w:val="28"/>
                           <w:szCs w:val="28"/>
@@ -729,35 +685,13 @@
                           <w:szCs w:val="28"/>
                           <w:lang w:val="fr-FR"/>
                         </w:rPr>
-                        <w:t xml:space="preserve">Nom de l’entreprise : </w:t>
-                      </w:r>
-                      <w:proofErr w:type="spellStart"/>
-                      <w:r>
-                        <w:rPr>
-                          <w:rFonts w:ascii="Source Sans" w:hAnsi="Source Sans" w:cs="Helvetica"/>
-                          <w:b/>
-                          <w:sz w:val="28"/>
-                          <w:szCs w:val="28"/>
-                          <w:lang w:val="fr-FR"/>
-                        </w:rPr>
-                        <w:t>Big</w:t>
-                      </w:r>
-                      <w:proofErr w:type="spellEnd"/>
-                      <w:r>
-                        <w:rPr>
-                          <w:rFonts w:ascii="Source Sans" w:hAnsi="Source Sans" w:cs="Helvetica"/>
-                          <w:b/>
-                          <w:sz w:val="28"/>
-                          <w:szCs w:val="28"/>
-                          <w:lang w:val="fr-FR"/>
-                        </w:rPr>
-                        <w:t xml:space="preserve"> Data Consulting</w:t>
+                        <w:t>Nom de l’entreprise : Big Data Consulting</w:t>
                       </w:r>
                     </w:p>
                     <w:p>
                       <w:pPr>
                         <w:rPr>
-                          <w:rFonts w:ascii="Source Sans" w:hAnsi="Source Sans" w:cs="Helvetica"/>
+                          <w:rFonts w:ascii="Source Sans" w:hAnsi="Source Sans" w:cs="Helvetica" w:hint="eastAsia"/>
                           <w:b/>
                           <w:sz w:val="28"/>
                           <w:szCs w:val="28"/>
@@ -772,35 +706,13 @@
                           <w:szCs w:val="28"/>
                           <w:lang w:val="fr-FR"/>
                         </w:rPr>
-                        <w:t xml:space="preserve">Nom du Projet : </w:t>
-                      </w:r>
-                      <w:proofErr w:type="spellStart"/>
-                      <w:r>
-                        <w:rPr>
-                          <w:rFonts w:ascii="Source Sans" w:hAnsi="Source Sans" w:cs="Helvetica"/>
-                          <w:b/>
-                          <w:sz w:val="28"/>
-                          <w:szCs w:val="28"/>
-                          <w:lang w:val="fr-FR"/>
-                        </w:rPr>
-                        <w:t>iSales</w:t>
-                      </w:r>
-                      <w:proofErr w:type="spellEnd"/>
-                      <w:r>
-                        <w:rPr>
-                          <w:rFonts w:ascii="Source Sans" w:hAnsi="Source Sans" w:cs="Helvetica"/>
-                          <w:b/>
-                          <w:sz w:val="28"/>
-                          <w:szCs w:val="28"/>
-                          <w:lang w:val="fr-FR"/>
-                        </w:rPr>
-                        <w:t xml:space="preserve"> 2.0</w:t>
+                        <w:t>Nom du Projet : iSales 2.0</w:t>
                       </w:r>
                     </w:p>
                     <w:p>
                       <w:pPr>
                         <w:rPr>
-                          <w:rFonts w:ascii="Source Sans" w:hAnsi="Source Sans" w:cs="Helvetica"/>
+                          <w:rFonts w:ascii="Source Sans" w:hAnsi="Source Sans" w:cs="Helvetica" w:hint="eastAsia"/>
                           <w:b/>
                           <w:sz w:val="28"/>
                           <w:szCs w:val="28"/>
@@ -915,7 +827,6 @@
         <w:rPr>
           <w:color w:val="3762A2"/>
         </w:rPr>
-        <w:lastRenderedPageBreak/>
         <w:t>Sommaire :</w:t>
       </w:r>
     </w:p>
@@ -1399,7 +1310,6 @@
         <w:rPr>
           <w:color w:val="3762A2"/>
         </w:rPr>
-        <w:lastRenderedPageBreak/>
         <w:t>LES CIBLES</w:t>
       </w:r>
       <w:r>
@@ -1444,23 +1354,7 @@
           <w:rFonts w:ascii="Helvetica" w:eastAsia="Helvetica" w:hAnsi="Helvetica" w:cs="Helvetica"/>
           <w:u w:color="000000"/>
         </w:rPr>
-        <w:t>Les cibles générales pour la version d’</w:t>
-      </w:r>
-      <w:proofErr w:type="spellStart"/>
-      <w:r>
-        <w:rPr>
-          <w:rFonts w:ascii="Helvetica" w:eastAsia="Helvetica" w:hAnsi="Helvetica" w:cs="Helvetica"/>
-          <w:u w:color="000000"/>
-        </w:rPr>
-        <w:t>iSales</w:t>
-      </w:r>
-      <w:proofErr w:type="spellEnd"/>
-      <w:r>
-        <w:rPr>
-          <w:rFonts w:ascii="Helvetica" w:eastAsia="Helvetica" w:hAnsi="Helvetica" w:cs="Helvetica"/>
-          <w:u w:color="000000"/>
-        </w:rPr>
-        <w:t xml:space="preserve"> 2.0 pour satisfaire nos clients seront :</w:t>
+        <w:t>Les cibles générales pour la version d’iSales 2.0 pour satisfaire nos clients seront :</w:t>
       </w:r>
     </w:p>
     <w:p>
@@ -1530,21 +1424,19 @@
         </w:rPr>
         <w:t xml:space="preserve">Ajouter d’autre fonctionnalité de </w:t>
       </w:r>
-      <w:proofErr w:type="spellStart"/>
       <w:r>
         <w:rPr>
           <w:rFonts w:ascii="Helvetica" w:eastAsia="Helvetica" w:hAnsi="Helvetica" w:cs="Helvetica"/>
           <w:u w:color="000000"/>
         </w:rPr>
-        <w:t>Bolibarr</w:t>
-      </w:r>
-      <w:proofErr w:type="spellEnd"/>
+        <w:t>D</w:t>
+      </w:r>
       <w:r>
         <w:rPr>
           <w:rFonts w:ascii="Helvetica" w:eastAsia="Helvetica" w:hAnsi="Helvetica" w:cs="Helvetica"/>
           <w:u w:color="000000"/>
         </w:rPr>
-        <w:t xml:space="preserve"> sur l’application.</w:t>
+        <w:t>olibarr sur l’application.</w:t>
       </w:r>
     </w:p>
     <w:p>
@@ -1695,35 +1587,25 @@
           <w:rFonts w:ascii="Helvetica" w:eastAsia="Helvetica" w:hAnsi="Helvetica" w:cs="Helvetica"/>
         </w:rPr>
       </w:pPr>
-      <w:proofErr w:type="spellStart"/>
-      <w:proofErr w:type="gramStart"/>
       <w:r>
         <w:rPr>
           <w:rFonts w:ascii="Helvetica" w:hAnsi="Helvetica"/>
         </w:rPr>
-        <w:t>iSales</w:t>
-      </w:r>
-      <w:proofErr w:type="spellEnd"/>
-      <w:proofErr w:type="gramEnd"/>
+        <w:t>iSales 2.0 est la suite d’iSales 1.4 de prise de comment sur tablette iPad conçue pour les professionnels, elle permet à vos commerciaux de terrain de prendre des commande</w:t>
+      </w:r>
       <w:r>
         <w:rPr>
           <w:rFonts w:ascii="Helvetica" w:hAnsi="Helvetica"/>
         </w:rPr>
-        <w:t xml:space="preserve"> 2.0 est la suite d’</w:t>
-      </w:r>
-      <w:proofErr w:type="spellStart"/>
+        <w:t>s</w:t>
+      </w:r>
+      <w:bookmarkStart w:id="0" w:name="_GoBack"/>
+      <w:bookmarkEnd w:id="0"/>
       <w:r>
         <w:rPr>
           <w:rFonts w:ascii="Helvetica" w:hAnsi="Helvetica"/>
         </w:rPr>
-        <w:t>iSales</w:t>
-      </w:r>
-      <w:proofErr w:type="spellEnd"/>
-      <w:r>
-        <w:rPr>
-          <w:rFonts w:ascii="Helvetica" w:hAnsi="Helvetica"/>
-        </w:rPr>
-        <w:t xml:space="preserve"> 1.4 de prise de comment sur tablette iPad conçue pour les professionnels, elle permet à vos commerciaux de terrain de prendre des commande directement sur la tablette et tout cela à partir de chez le client. La version 2.0 aura d’autre fonctionnalité supplémentaire et une amélioration du design.</w:t>
+        <w:t xml:space="preserve"> directement sur la tablette et tout cela à partir de chez le client. La version 2.0 aura d’autre fonctionnalité supplémentaire et une amélioration du design.</w:t>
       </w:r>
     </w:p>
     <w:p>
@@ -2049,35 +1931,11 @@
           <w:rFonts w:ascii="Helvetica" w:hAnsi="Helvetica"/>
         </w:rPr>
       </w:pPr>
-      <w:proofErr w:type="spellStart"/>
-      <w:proofErr w:type="gramStart"/>
       <w:r>
         <w:rPr>
           <w:rFonts w:ascii="Helvetica" w:hAnsi="Helvetica"/>
         </w:rPr>
-        <w:t>iSales</w:t>
-      </w:r>
-      <w:proofErr w:type="spellEnd"/>
-      <w:proofErr w:type="gramEnd"/>
-      <w:r>
-        <w:rPr>
-          <w:rFonts w:ascii="Helvetica" w:hAnsi="Helvetica"/>
-        </w:rPr>
-        <w:t xml:space="preserve"> 2.0 restera en Français pour nos client Français en France. L’application interagit avec les API (Module) de </w:t>
-      </w:r>
-      <w:proofErr w:type="spellStart"/>
-      <w:r>
-        <w:rPr>
-          <w:rFonts w:ascii="Helvetica" w:hAnsi="Helvetica"/>
-        </w:rPr>
-        <w:t>Dolibarr</w:t>
-      </w:r>
-      <w:proofErr w:type="spellEnd"/>
-      <w:r>
-        <w:rPr>
-          <w:rFonts w:ascii="Helvetica" w:hAnsi="Helvetica"/>
-        </w:rPr>
-        <w:t> </w:t>
+        <w:t>iSales 2.0 restera en Français pour nos client Français en France. L’application interagit avec les API (Module) de Dolibarr </w:t>
       </w:r>
       <w:r>
         <w:rPr>
@@ -2163,7 +2021,6 @@
           <w:rFonts w:ascii="Helvetica" w:hAnsi="Helvetica"/>
           <w:color w:val="3762A2"/>
         </w:rPr>
-        <w:lastRenderedPageBreak/>
         <w:t>A. 4</w:t>
       </w:r>
       <w:r>
@@ -2328,20 +2185,7 @@
           <w:bdr w:val="none" w:sz="0" w:space="0" w:color="auto" w:frame="1"/>
           <w:shd w:val="clear" w:color="auto" w:fill="FFFFFF"/>
         </w:rPr>
-        <w:t>de l’entreprise (croi</w:t>
-      </w:r>
-      <w:bookmarkStart w:id="0" w:name="_GoBack"/>
-      <w:bookmarkEnd w:id="0"/>
-      <w:r>
-        <w:rPr>
-          <w:rFonts w:ascii="Arial" w:hAnsi="Arial" w:cs="Arial"/>
-          <w:color w:val="auto"/>
-          <w:sz w:val="24"/>
-          <w:szCs w:val="24"/>
-          <w:bdr w:val="none" w:sz="0" w:space="0" w:color="auto" w:frame="1"/>
-          <w:shd w:val="clear" w:color="auto" w:fill="FFFFFF"/>
-        </w:rPr>
-        <w:t>ssance du chiffre d’affaires, taux d’absentéisme).</w:t>
+        <w:t>de l’entreprise (croissance du chiffre d’affaires, taux d’absentéisme).</w:t>
       </w:r>
     </w:p>
     <w:p>
@@ -2357,21 +2201,12 @@
           <w:color w:val="auto"/>
         </w:rPr>
       </w:pPr>
-      <w:proofErr w:type="spellStart"/>
       <w:r>
         <w:rPr>
           <w:rFonts w:ascii="Helvetica" w:hAnsi="Helvetica"/>
           <w:color w:val="auto"/>
         </w:rPr>
-        <w:t>SuperAdmin</w:t>
-      </w:r>
-      <w:proofErr w:type="spellEnd"/>
-      <w:r>
-        <w:rPr>
-          <w:rFonts w:ascii="Helvetica" w:hAnsi="Helvetica"/>
-          <w:color w:val="auto"/>
-        </w:rPr>
-        <w:t> :</w:t>
+        <w:t>SuperAdmin :</w:t>
       </w:r>
     </w:p>
     <w:p>
@@ -2432,21 +2267,7 @@
         <w:rPr>
           <w:rFonts w:ascii="Helvetica" w:hAnsi="Helvetica"/>
         </w:rPr>
-        <w:t xml:space="preserve">L’application interagit avec les API (Module) de </w:t>
-      </w:r>
-      <w:proofErr w:type="spellStart"/>
-      <w:r>
-        <w:rPr>
-          <w:rFonts w:ascii="Helvetica" w:hAnsi="Helvetica"/>
-        </w:rPr>
-        <w:t>Dolibarr</w:t>
-      </w:r>
-      <w:proofErr w:type="spellEnd"/>
-      <w:r>
-        <w:rPr>
-          <w:rFonts w:ascii="Helvetica" w:hAnsi="Helvetica"/>
-        </w:rPr>
-        <w:t xml:space="preserve"> suivante : </w:t>
+        <w:t xml:space="preserve">L’application interagit avec les API (Module) de Dolibarr suivante : </w:t>
       </w:r>
     </w:p>
     <w:p>
@@ -2502,7 +2323,7 @@
         <w:rPr>
           <w:rFonts w:ascii="Arial" w:eastAsia="Times New Roman" w:hAnsi="Arial" w:cs="Arial"/>
           <w:color w:val="222222"/>
-          <w:lang w:eastAsia="fr-FR"/>
+          <w:lang w:val="fr-FR" w:eastAsia="fr-FR"/>
         </w:rPr>
       </w:pPr>
     </w:p>
@@ -2613,40 +2434,31 @@
         <w:rPr>
           <w:rFonts w:ascii="Helvetica" w:eastAsia="Helvetica" w:hAnsi="Helvetica" w:cs="Helvetica"/>
         </w:rPr>
-        <w:t xml:space="preserve">Avant la déconnection, si </w:t>
-      </w:r>
-      <w:proofErr w:type="spellStart"/>
-      <w:r>
+        <w:t xml:space="preserve">Avant la déconnection, si SuperAdmin se déconnecte alors les logs de l’option </w:t>
+      </w:r>
+      <w:r>
+        <w:rPr>
+          <w:rFonts w:ascii="Helvetica" w:hAnsi="Helvetica"/>
+        </w:rPr>
+        <w:t>débogage seront supprimés.</w:t>
+      </w:r>
+    </w:p>
+    <w:p>
+      <w:pPr>
+        <w:pStyle w:val="Corps"/>
+        <w:spacing w:after="160"/>
         <w:rPr>
           <w:rFonts w:ascii="Helvetica" w:eastAsia="Helvetica" w:hAnsi="Helvetica" w:cs="Helvetica"/>
         </w:rPr>
-        <w:t>SuperAdmin</w:t>
-      </w:r>
-      <w:proofErr w:type="spellEnd"/>
-      <w:r>
-        <w:rPr>
-          <w:rFonts w:ascii="Helvetica" w:eastAsia="Helvetica" w:hAnsi="Helvetica" w:cs="Helvetica"/>
-        </w:rPr>
-        <w:t xml:space="preserve"> se déconnecte alors les logs de l’option </w:t>
-      </w:r>
-      <w:r>
-        <w:rPr>
-          <w:rFonts w:ascii="Helvetica" w:hAnsi="Helvetica"/>
-        </w:rPr>
-        <w:t>débogage seront supprimés.</w:t>
-      </w:r>
-    </w:p>
-    <w:p>
-      <w:pPr>
-        <w:pStyle w:val="Corps"/>
-        <w:spacing w:after="160"/>
-        <w:rPr>
-          <w:rFonts w:ascii="Helvetica" w:eastAsia="Helvetica" w:hAnsi="Helvetica" w:cs="Helvetica"/>
-        </w:rPr>
       </w:pPr>
     </w:p>
     <w:sectPr>
-      <w:footerReference w:type="default" r:id="rId9"/>
+      <w:headerReference w:type="even" r:id="rId9"/>
+      <w:headerReference w:type="default" r:id="rId10"/>
+      <w:footerReference w:type="even" r:id="rId11"/>
+      <w:footerReference w:type="default" r:id="rId12"/>
+      <w:headerReference w:type="first" r:id="rId13"/>
+      <w:footerReference w:type="first" r:id="rId14"/>
       <w:pgSz w:w="11909" w:h="16834" w:code="9"/>
       <w:pgMar w:top="1440" w:right="1440" w:bottom="1440" w:left="1440" w:header="720" w:footer="720" w:gutter="0"/>
       <w:cols w:space="720"/>
@@ -2656,7 +2468,7 @@
 </file>
 
 <file path=word/endnotes.xml><?xml version="1.0" encoding="utf-8"?>
-<w:endnotes xmlns:wpc="http://schemas.microsoft.com/office/word/2010/wordprocessingCanvas" xmlns:mc="http://schemas.openxmlformats.org/markup-compatibility/2006" xmlns:o="urn:schemas-microsoft-com:office:office" xmlns:r="http://schemas.openxmlformats.org/officeDocument/2006/relationships" xmlns:m="http://schemas.openxmlformats.org/officeDocument/2006/math" xmlns:v="urn:schemas-microsoft-com:vml" xmlns:wp14="http://schemas.microsoft.com/office/word/2010/wordprocessingDrawing" xmlns:wp="http://schemas.openxmlformats.org/drawingml/2006/wordprocessingDrawing" xmlns:w10="urn:schemas-microsoft-com:office:word" xmlns:w="http://schemas.openxmlformats.org/wordprocessingml/2006/main" xmlns:w14="http://schemas.microsoft.com/office/word/2010/wordml" xmlns:w15="http://schemas.microsoft.com/office/word/2012/wordml" xmlns:wpg="http://schemas.microsoft.com/office/word/2010/wordprocessingGroup" xmlns:wpi="http://schemas.microsoft.com/office/word/2010/wordprocessingInk" xmlns:wne="http://schemas.microsoft.com/office/word/2006/wordml" xmlns:wps="http://schemas.microsoft.com/office/word/2010/wordprocessingShape" mc:Ignorable="w14 w15 wp14">
+<w:endnotes xmlns:wpc="http://schemas.microsoft.com/office/word/2010/wordprocessingCanvas" xmlns:cx="http://schemas.microsoft.com/office/drawing/2014/chartex" xmlns:cx1="http://schemas.microsoft.com/office/drawing/2015/9/8/chartex" xmlns:cx2="http://schemas.microsoft.com/office/drawing/2015/10/21/chartex" xmlns:cx3="http://schemas.microsoft.com/office/drawing/2016/5/9/chartex" xmlns:cx4="http://schemas.microsoft.com/office/drawing/2016/5/10/chartex" xmlns:cx5="http://schemas.microsoft.com/office/drawing/2016/5/11/chartex" xmlns:cx6="http://schemas.microsoft.com/office/drawing/2016/5/12/chartex" xmlns:cx7="http://schemas.microsoft.com/office/drawing/2016/5/13/chartex" xmlns:cx8="http://schemas.microsoft.com/office/drawing/2016/5/14/chartex" xmlns:mc="http://schemas.openxmlformats.org/markup-compatibility/2006" xmlns:aink="http://schemas.microsoft.com/office/drawing/2016/ink" xmlns:am3d="http://schemas.microsoft.com/office/drawing/2017/model3d" xmlns:o="urn:schemas-microsoft-com:office:office" xmlns:r="http://schemas.openxmlformats.org/officeDocument/2006/relationships" xmlns:m="http://schemas.openxmlformats.org/officeDocument/2006/math" xmlns:v="urn:schemas-microsoft-com:vml" xmlns:wp14="http://schemas.microsoft.com/office/word/2010/wordprocessingDrawing" xmlns:wp="http://schemas.openxmlformats.org/drawingml/2006/wordprocessingDrawing" xmlns:w10="urn:schemas-microsoft-com:office:word" xmlns:w="http://schemas.openxmlformats.org/wordprocessingml/2006/main" xmlns:w14="http://schemas.microsoft.com/office/word/2010/wordml" xmlns:w15="http://schemas.microsoft.com/office/word/2012/wordml" xmlns:w16cid="http://schemas.microsoft.com/office/word/2016/wordml/cid" xmlns:w16se="http://schemas.microsoft.com/office/word/2015/wordml/symex" xmlns:wpg="http://schemas.microsoft.com/office/word/2010/wordprocessingGroup" xmlns:wpi="http://schemas.microsoft.com/office/word/2010/wordprocessingInk" xmlns:wne="http://schemas.microsoft.com/office/word/2006/wordml" xmlns:wps="http://schemas.microsoft.com/office/word/2010/wordprocessingShape" mc:Ignorable="w14 w15 w16se w16cid wp14">
   <w:endnote w:type="separator" w:id="-1">
     <w:p>
       <w:r>
@@ -2675,7 +2487,17 @@
 </file>
 
 <file path=word/footer1.xml><?xml version="1.0" encoding="utf-8"?>
-<w:ftr xmlns:wpc="http://schemas.microsoft.com/office/word/2010/wordprocessingCanvas" xmlns:mc="http://schemas.openxmlformats.org/markup-compatibility/2006" xmlns:o="urn:schemas-microsoft-com:office:office" xmlns:r="http://schemas.openxmlformats.org/officeDocument/2006/relationships" xmlns:m="http://schemas.openxmlformats.org/officeDocument/2006/math" xmlns:v="urn:schemas-microsoft-com:vml" xmlns:wp14="http://schemas.microsoft.com/office/word/2010/wordprocessingDrawing" xmlns:wp="http://schemas.openxmlformats.org/drawingml/2006/wordprocessingDrawing" xmlns:w10="urn:schemas-microsoft-com:office:word" xmlns:w="http://schemas.openxmlformats.org/wordprocessingml/2006/main" xmlns:w14="http://schemas.microsoft.com/office/word/2010/wordml" xmlns:w15="http://schemas.microsoft.com/office/word/2012/wordml" xmlns:wpg="http://schemas.microsoft.com/office/word/2010/wordprocessingGroup" xmlns:wpi="http://schemas.microsoft.com/office/word/2010/wordprocessingInk" xmlns:wne="http://schemas.microsoft.com/office/word/2006/wordml" xmlns:wps="http://schemas.microsoft.com/office/word/2010/wordprocessingShape" mc:Ignorable="w14 w15 wp14">
+<w:ftr xmlns:wpc="http://schemas.microsoft.com/office/word/2010/wordprocessingCanvas" xmlns:cx="http://schemas.microsoft.com/office/drawing/2014/chartex" xmlns:cx1="http://schemas.microsoft.com/office/drawing/2015/9/8/chartex" xmlns:cx2="http://schemas.microsoft.com/office/drawing/2015/10/21/chartex" xmlns:cx3="http://schemas.microsoft.com/office/drawing/2016/5/9/chartex" xmlns:cx4="http://schemas.microsoft.com/office/drawing/2016/5/10/chartex" xmlns:cx5="http://schemas.microsoft.com/office/drawing/2016/5/11/chartex" xmlns:cx6="http://schemas.microsoft.com/office/drawing/2016/5/12/chartex" xmlns:cx7="http://schemas.microsoft.com/office/drawing/2016/5/13/chartex" xmlns:cx8="http://schemas.microsoft.com/office/drawing/2016/5/14/chartex" xmlns:mc="http://schemas.openxmlformats.org/markup-compatibility/2006" xmlns:aink="http://schemas.microsoft.com/office/drawing/2016/ink" xmlns:am3d="http://schemas.microsoft.com/office/drawing/2017/model3d" xmlns:o="urn:schemas-microsoft-com:office:office" xmlns:r="http://schemas.openxmlformats.org/officeDocument/2006/relationships" xmlns:m="http://schemas.openxmlformats.org/officeDocument/2006/math" xmlns:v="urn:schemas-microsoft-com:vml" xmlns:wp14="http://schemas.microsoft.com/office/word/2010/wordprocessingDrawing" xmlns:wp="http://schemas.openxmlformats.org/drawingml/2006/wordprocessingDrawing" xmlns:w10="urn:schemas-microsoft-com:office:word" xmlns:w="http://schemas.openxmlformats.org/wordprocessingml/2006/main" xmlns:w14="http://schemas.microsoft.com/office/word/2010/wordml" xmlns:w15="http://schemas.microsoft.com/office/word/2012/wordml" xmlns:w16cid="http://schemas.microsoft.com/office/word/2016/wordml/cid" xmlns:w16se="http://schemas.microsoft.com/office/word/2015/wordml/symex" xmlns:wpg="http://schemas.microsoft.com/office/word/2010/wordprocessingGroup" xmlns:wpi="http://schemas.microsoft.com/office/word/2010/wordprocessingInk" xmlns:wne="http://schemas.microsoft.com/office/word/2006/wordml" xmlns:wps="http://schemas.microsoft.com/office/word/2010/wordprocessingShape" mc:Ignorable="w14 w15 w16se w16cid wp14">
+  <w:p>
+    <w:pPr>
+      <w:pStyle w:val="Pieddepage"/>
+    </w:pPr>
+  </w:p>
+</w:ftr>
+</file>
+
+<file path=word/footer2.xml><?xml version="1.0" encoding="utf-8"?>
+<w:ftr xmlns:wpc="http://schemas.microsoft.com/office/word/2010/wordprocessingCanvas" xmlns:cx="http://schemas.microsoft.com/office/drawing/2014/chartex" xmlns:cx1="http://schemas.microsoft.com/office/drawing/2015/9/8/chartex" xmlns:cx2="http://schemas.microsoft.com/office/drawing/2015/10/21/chartex" xmlns:cx3="http://schemas.microsoft.com/office/drawing/2016/5/9/chartex" xmlns:cx4="http://schemas.microsoft.com/office/drawing/2016/5/10/chartex" xmlns:cx5="http://schemas.microsoft.com/office/drawing/2016/5/11/chartex" xmlns:cx6="http://schemas.microsoft.com/office/drawing/2016/5/12/chartex" xmlns:cx7="http://schemas.microsoft.com/office/drawing/2016/5/13/chartex" xmlns:cx8="http://schemas.microsoft.com/office/drawing/2016/5/14/chartex" xmlns:mc="http://schemas.openxmlformats.org/markup-compatibility/2006" xmlns:aink="http://schemas.microsoft.com/office/drawing/2016/ink" xmlns:am3d="http://schemas.microsoft.com/office/drawing/2017/model3d" xmlns:o="urn:schemas-microsoft-com:office:office" xmlns:r="http://schemas.openxmlformats.org/officeDocument/2006/relationships" xmlns:m="http://schemas.openxmlformats.org/officeDocument/2006/math" xmlns:v="urn:schemas-microsoft-com:vml" xmlns:wp14="http://schemas.microsoft.com/office/word/2010/wordprocessingDrawing" xmlns:wp="http://schemas.openxmlformats.org/drawingml/2006/wordprocessingDrawing" xmlns:w10="urn:schemas-microsoft-com:office:word" xmlns:w="http://schemas.openxmlformats.org/wordprocessingml/2006/main" xmlns:w14="http://schemas.microsoft.com/office/word/2010/wordml" xmlns:w15="http://schemas.microsoft.com/office/word/2012/wordml" xmlns:w16cid="http://schemas.microsoft.com/office/word/2016/wordml/cid" xmlns:w16se="http://schemas.microsoft.com/office/word/2015/wordml/symex" xmlns:wpg="http://schemas.microsoft.com/office/word/2010/wordprocessingGroup" xmlns:wpi="http://schemas.microsoft.com/office/word/2010/wordprocessingInk" xmlns:wne="http://schemas.microsoft.com/office/word/2006/wordml" xmlns:wps="http://schemas.microsoft.com/office/word/2010/wordprocessingShape" mc:Ignorable="w14 w15 w16se w16cid wp14">
   <w:p>
     <w:pPr>
       <w:pStyle w:val="En-tte"/>
@@ -2795,8 +2617,18 @@
 </w:ftr>
 </file>
 
+<file path=word/footer3.xml><?xml version="1.0" encoding="utf-8"?>
+<w:ftr xmlns:wpc="http://schemas.microsoft.com/office/word/2010/wordprocessingCanvas" xmlns:cx="http://schemas.microsoft.com/office/drawing/2014/chartex" xmlns:cx1="http://schemas.microsoft.com/office/drawing/2015/9/8/chartex" xmlns:cx2="http://schemas.microsoft.com/office/drawing/2015/10/21/chartex" xmlns:cx3="http://schemas.microsoft.com/office/drawing/2016/5/9/chartex" xmlns:cx4="http://schemas.microsoft.com/office/drawing/2016/5/10/chartex" xmlns:cx5="http://schemas.microsoft.com/office/drawing/2016/5/11/chartex" xmlns:cx6="http://schemas.microsoft.com/office/drawing/2016/5/12/chartex" xmlns:cx7="http://schemas.microsoft.com/office/drawing/2016/5/13/chartex" xmlns:cx8="http://schemas.microsoft.com/office/drawing/2016/5/14/chartex" xmlns:mc="http://schemas.openxmlformats.org/markup-compatibility/2006" xmlns:aink="http://schemas.microsoft.com/office/drawing/2016/ink" xmlns:am3d="http://schemas.microsoft.com/office/drawing/2017/model3d" xmlns:o="urn:schemas-microsoft-com:office:office" xmlns:r="http://schemas.openxmlformats.org/officeDocument/2006/relationships" xmlns:m="http://schemas.openxmlformats.org/officeDocument/2006/math" xmlns:v="urn:schemas-microsoft-com:vml" xmlns:wp14="http://schemas.microsoft.com/office/word/2010/wordprocessingDrawing" xmlns:wp="http://schemas.openxmlformats.org/drawingml/2006/wordprocessingDrawing" xmlns:w10="urn:schemas-microsoft-com:office:word" xmlns:w="http://schemas.openxmlformats.org/wordprocessingml/2006/main" xmlns:w14="http://schemas.microsoft.com/office/word/2010/wordml" xmlns:w15="http://schemas.microsoft.com/office/word/2012/wordml" xmlns:w16cid="http://schemas.microsoft.com/office/word/2016/wordml/cid" xmlns:w16se="http://schemas.microsoft.com/office/word/2015/wordml/symex" xmlns:wpg="http://schemas.microsoft.com/office/word/2010/wordprocessingGroup" xmlns:wpi="http://schemas.microsoft.com/office/word/2010/wordprocessingInk" xmlns:wne="http://schemas.microsoft.com/office/word/2006/wordml" xmlns:wps="http://schemas.microsoft.com/office/word/2010/wordprocessingShape" mc:Ignorable="w14 w15 w16se w16cid wp14">
+  <w:p>
+    <w:pPr>
+      <w:pStyle w:val="Pieddepage"/>
+    </w:pPr>
+  </w:p>
+</w:ftr>
+</file>
+
 <file path=word/footnotes.xml><?xml version="1.0" encoding="utf-8"?>
-<w:footnotes xmlns:wpc="http://schemas.microsoft.com/office/word/2010/wordprocessingCanvas" xmlns:mc="http://schemas.openxmlformats.org/markup-compatibility/2006" xmlns:o="urn:schemas-microsoft-com:office:office" xmlns:r="http://schemas.openxmlformats.org/officeDocument/2006/relationships" xmlns:m="http://schemas.openxmlformats.org/officeDocument/2006/math" xmlns:v="urn:schemas-microsoft-com:vml" xmlns:wp14="http://schemas.microsoft.com/office/word/2010/wordprocessingDrawing" xmlns:wp="http://schemas.openxmlformats.org/drawingml/2006/wordprocessingDrawing" xmlns:w10="urn:schemas-microsoft-com:office:word" xmlns:w="http://schemas.openxmlformats.org/wordprocessingml/2006/main" xmlns:w14="http://schemas.microsoft.com/office/word/2010/wordml" xmlns:w15="http://schemas.microsoft.com/office/word/2012/wordml" xmlns:wpg="http://schemas.microsoft.com/office/word/2010/wordprocessingGroup" xmlns:wpi="http://schemas.microsoft.com/office/word/2010/wordprocessingInk" xmlns:wne="http://schemas.microsoft.com/office/word/2006/wordml" xmlns:wps="http://schemas.microsoft.com/office/word/2010/wordprocessingShape" mc:Ignorable="w14 w15 wp14">
+<w:footnotes xmlns:wpc="http://schemas.microsoft.com/office/word/2010/wordprocessingCanvas" xmlns:cx="http://schemas.microsoft.com/office/drawing/2014/chartex" xmlns:cx1="http://schemas.microsoft.com/office/drawing/2015/9/8/chartex" xmlns:cx2="http://schemas.microsoft.com/office/drawing/2015/10/21/chartex" xmlns:cx3="http://schemas.microsoft.com/office/drawing/2016/5/9/chartex" xmlns:cx4="http://schemas.microsoft.com/office/drawing/2016/5/10/chartex" xmlns:cx5="http://schemas.microsoft.com/office/drawing/2016/5/11/chartex" xmlns:cx6="http://schemas.microsoft.com/office/drawing/2016/5/12/chartex" xmlns:cx7="http://schemas.microsoft.com/office/drawing/2016/5/13/chartex" xmlns:cx8="http://schemas.microsoft.com/office/drawing/2016/5/14/chartex" xmlns:mc="http://schemas.openxmlformats.org/markup-compatibility/2006" xmlns:aink="http://schemas.microsoft.com/office/drawing/2016/ink" xmlns:am3d="http://schemas.microsoft.com/office/drawing/2017/model3d" xmlns:o="urn:schemas-microsoft-com:office:office" xmlns:r="http://schemas.openxmlformats.org/officeDocument/2006/relationships" xmlns:m="http://schemas.openxmlformats.org/officeDocument/2006/math" xmlns:v="urn:schemas-microsoft-com:vml" xmlns:wp14="http://schemas.microsoft.com/office/word/2010/wordprocessingDrawing" xmlns:wp="http://schemas.openxmlformats.org/drawingml/2006/wordprocessingDrawing" xmlns:w10="urn:schemas-microsoft-com:office:word" xmlns:w="http://schemas.openxmlformats.org/wordprocessingml/2006/main" xmlns:w14="http://schemas.microsoft.com/office/word/2010/wordml" xmlns:w15="http://schemas.microsoft.com/office/word/2012/wordml" xmlns:w16cid="http://schemas.microsoft.com/office/word/2016/wordml/cid" xmlns:w16se="http://schemas.microsoft.com/office/word/2015/wordml/symex" xmlns:wpg="http://schemas.microsoft.com/office/word/2010/wordprocessingGroup" xmlns:wpi="http://schemas.microsoft.com/office/word/2010/wordprocessingInk" xmlns:wne="http://schemas.microsoft.com/office/word/2006/wordml" xmlns:wps="http://schemas.microsoft.com/office/word/2010/wordprocessingShape" mc:Ignorable="w14 w15 w16se w16cid wp14">
   <w:footnote w:type="separator" w:id="-1">
     <w:p>
       <w:r>
@@ -2814,8 +2646,38 @@
 </w:footnotes>
 </file>
 
+<file path=word/header1.xml><?xml version="1.0" encoding="utf-8"?>
+<w:hdr xmlns:wpc="http://schemas.microsoft.com/office/word/2010/wordprocessingCanvas" xmlns:cx="http://schemas.microsoft.com/office/drawing/2014/chartex" xmlns:cx1="http://schemas.microsoft.com/office/drawing/2015/9/8/chartex" xmlns:cx2="http://schemas.microsoft.com/office/drawing/2015/10/21/chartex" xmlns:cx3="http://schemas.microsoft.com/office/drawing/2016/5/9/chartex" xmlns:cx4="http://schemas.microsoft.com/office/drawing/2016/5/10/chartex" xmlns:cx5="http://schemas.microsoft.com/office/drawing/2016/5/11/chartex" xmlns:cx6="http://schemas.microsoft.com/office/drawing/2016/5/12/chartex" xmlns:cx7="http://schemas.microsoft.com/office/drawing/2016/5/13/chartex" xmlns:cx8="http://schemas.microsoft.com/office/drawing/2016/5/14/chartex" xmlns:mc="http://schemas.openxmlformats.org/markup-compatibility/2006" xmlns:aink="http://schemas.microsoft.com/office/drawing/2016/ink" xmlns:am3d="http://schemas.microsoft.com/office/drawing/2017/model3d" xmlns:o="urn:schemas-microsoft-com:office:office" xmlns:r="http://schemas.openxmlformats.org/officeDocument/2006/relationships" xmlns:m="http://schemas.openxmlformats.org/officeDocument/2006/math" xmlns:v="urn:schemas-microsoft-com:vml" xmlns:wp14="http://schemas.microsoft.com/office/word/2010/wordprocessingDrawing" xmlns:wp="http://schemas.openxmlformats.org/drawingml/2006/wordprocessingDrawing" xmlns:w10="urn:schemas-microsoft-com:office:word" xmlns:w="http://schemas.openxmlformats.org/wordprocessingml/2006/main" xmlns:w14="http://schemas.microsoft.com/office/word/2010/wordml" xmlns:w15="http://schemas.microsoft.com/office/word/2012/wordml" xmlns:w16cid="http://schemas.microsoft.com/office/word/2016/wordml/cid" xmlns:w16se="http://schemas.microsoft.com/office/word/2015/wordml/symex" xmlns:wpg="http://schemas.microsoft.com/office/word/2010/wordprocessingGroup" xmlns:wpi="http://schemas.microsoft.com/office/word/2010/wordprocessingInk" xmlns:wne="http://schemas.microsoft.com/office/word/2006/wordml" xmlns:wps="http://schemas.microsoft.com/office/word/2010/wordprocessingShape" mc:Ignorable="w14 w15 w16se w16cid wp14">
+  <w:p>
+    <w:pPr>
+      <w:pStyle w:val="En-tte"/>
+    </w:pPr>
+  </w:p>
+</w:hdr>
+</file>
+
+<file path=word/header2.xml><?xml version="1.0" encoding="utf-8"?>
+<w:hdr xmlns:wpc="http://schemas.microsoft.com/office/word/2010/wordprocessingCanvas" xmlns:cx="http://schemas.microsoft.com/office/drawing/2014/chartex" xmlns:cx1="http://schemas.microsoft.com/office/drawing/2015/9/8/chartex" xmlns:cx2="http://schemas.microsoft.com/office/drawing/2015/10/21/chartex" xmlns:cx3="http://schemas.microsoft.com/office/drawing/2016/5/9/chartex" xmlns:cx4="http://schemas.microsoft.com/office/drawing/2016/5/10/chartex" xmlns:cx5="http://schemas.microsoft.com/office/drawing/2016/5/11/chartex" xmlns:cx6="http://schemas.microsoft.com/office/drawing/2016/5/12/chartex" xmlns:cx7="http://schemas.microsoft.com/office/drawing/2016/5/13/chartex" xmlns:cx8="http://schemas.microsoft.com/office/drawing/2016/5/14/chartex" xmlns:mc="http://schemas.openxmlformats.org/markup-compatibility/2006" xmlns:aink="http://schemas.microsoft.com/office/drawing/2016/ink" xmlns:am3d="http://schemas.microsoft.com/office/drawing/2017/model3d" xmlns:o="urn:schemas-microsoft-com:office:office" xmlns:r="http://schemas.openxmlformats.org/officeDocument/2006/relationships" xmlns:m="http://schemas.openxmlformats.org/officeDocument/2006/math" xmlns:v="urn:schemas-microsoft-com:vml" xmlns:wp14="http://schemas.microsoft.com/office/word/2010/wordprocessingDrawing" xmlns:wp="http://schemas.openxmlformats.org/drawingml/2006/wordprocessingDrawing" xmlns:w10="urn:schemas-microsoft-com:office:word" xmlns:w="http://schemas.openxmlformats.org/wordprocessingml/2006/main" xmlns:w14="http://schemas.microsoft.com/office/word/2010/wordml" xmlns:w15="http://schemas.microsoft.com/office/word/2012/wordml" xmlns:w16cid="http://schemas.microsoft.com/office/word/2016/wordml/cid" xmlns:w16se="http://schemas.microsoft.com/office/word/2015/wordml/symex" xmlns:wpg="http://schemas.microsoft.com/office/word/2010/wordprocessingGroup" xmlns:wpi="http://schemas.microsoft.com/office/word/2010/wordprocessingInk" xmlns:wne="http://schemas.microsoft.com/office/word/2006/wordml" xmlns:wps="http://schemas.microsoft.com/office/word/2010/wordprocessingShape" mc:Ignorable="w14 w15 w16se w16cid wp14">
+  <w:p>
+    <w:pPr>
+      <w:pStyle w:val="En-tte"/>
+    </w:pPr>
+  </w:p>
+</w:hdr>
+</file>
+
+<file path=word/header3.xml><?xml version="1.0" encoding="utf-8"?>
+<w:hdr xmlns:wpc="http://schemas.microsoft.com/office/word/2010/wordprocessingCanvas" xmlns:cx="http://schemas.microsoft.com/office/drawing/2014/chartex" xmlns:cx1="http://schemas.microsoft.com/office/drawing/2015/9/8/chartex" xmlns:cx2="http://schemas.microsoft.com/office/drawing/2015/10/21/chartex" xmlns:cx3="http://schemas.microsoft.com/office/drawing/2016/5/9/chartex" xmlns:cx4="http://schemas.microsoft.com/office/drawing/2016/5/10/chartex" xmlns:cx5="http://schemas.microsoft.com/office/drawing/2016/5/11/chartex" xmlns:cx6="http://schemas.microsoft.com/office/drawing/2016/5/12/chartex" xmlns:cx7="http://schemas.microsoft.com/office/drawing/2016/5/13/chartex" xmlns:cx8="http://schemas.microsoft.com/office/drawing/2016/5/14/chartex" xmlns:mc="http://schemas.openxmlformats.org/markup-compatibility/2006" xmlns:aink="http://schemas.microsoft.com/office/drawing/2016/ink" xmlns:am3d="http://schemas.microsoft.com/office/drawing/2017/model3d" xmlns:o="urn:schemas-microsoft-com:office:office" xmlns:r="http://schemas.openxmlformats.org/officeDocument/2006/relationships" xmlns:m="http://schemas.openxmlformats.org/officeDocument/2006/math" xmlns:v="urn:schemas-microsoft-com:vml" xmlns:wp14="http://schemas.microsoft.com/office/word/2010/wordprocessingDrawing" xmlns:wp="http://schemas.openxmlformats.org/drawingml/2006/wordprocessingDrawing" xmlns:w10="urn:schemas-microsoft-com:office:word" xmlns:w="http://schemas.openxmlformats.org/wordprocessingml/2006/main" xmlns:w14="http://schemas.microsoft.com/office/word/2010/wordml" xmlns:w15="http://schemas.microsoft.com/office/word/2012/wordml" xmlns:w16cid="http://schemas.microsoft.com/office/word/2016/wordml/cid" xmlns:w16se="http://schemas.microsoft.com/office/word/2015/wordml/symex" xmlns:wpg="http://schemas.microsoft.com/office/word/2010/wordprocessingGroup" xmlns:wpi="http://schemas.microsoft.com/office/word/2010/wordprocessingInk" xmlns:wne="http://schemas.microsoft.com/office/word/2006/wordml" xmlns:wps="http://schemas.microsoft.com/office/word/2010/wordprocessingShape" mc:Ignorable="w14 w15 w16se w16cid wp14">
+  <w:p>
+    <w:pPr>
+      <w:pStyle w:val="En-tte"/>
+    </w:pPr>
+  </w:p>
+</w:hdr>
+</file>
+
 <file path=word/numbering.xml><?xml version="1.0" encoding="utf-8"?>
-<w:numbering xmlns:wpc="http://schemas.microsoft.com/office/word/2010/wordprocessingCanvas" xmlns:mc="http://schemas.openxmlformats.org/markup-compatibility/2006" xmlns:o="urn:schemas-microsoft-com:office:office" xmlns:r="http://schemas.openxmlformats.org/officeDocument/2006/relationships" xmlns:m="http://schemas.openxmlformats.org/officeDocument/2006/math" xmlns:v="urn:schemas-microsoft-com:vml" xmlns:wp14="http://schemas.microsoft.com/office/word/2010/wordprocessingDrawing" xmlns:wp="http://schemas.openxmlformats.org/drawingml/2006/wordprocessingDrawing" xmlns:w10="urn:schemas-microsoft-com:office:word" xmlns:w="http://schemas.openxmlformats.org/wordprocessingml/2006/main" xmlns:w14="http://schemas.microsoft.com/office/word/2010/wordml" xmlns:w15="http://schemas.microsoft.com/office/word/2012/wordml" xmlns:wpg="http://schemas.microsoft.com/office/word/2010/wordprocessingGroup" xmlns:wpi="http://schemas.microsoft.com/office/word/2010/wordprocessingInk" xmlns:wne="http://schemas.microsoft.com/office/word/2006/wordml" xmlns:wps="http://schemas.microsoft.com/office/word/2010/wordprocessingShape" mc:Ignorable="w14 w15 wp14">
+<w:numbering xmlns:wpc="http://schemas.microsoft.com/office/word/2010/wordprocessingCanvas" xmlns:cx="http://schemas.microsoft.com/office/drawing/2014/chartex" xmlns:cx1="http://schemas.microsoft.com/office/drawing/2015/9/8/chartex" xmlns:cx2="http://schemas.microsoft.com/office/drawing/2015/10/21/chartex" xmlns:cx3="http://schemas.microsoft.com/office/drawing/2016/5/9/chartex" xmlns:cx4="http://schemas.microsoft.com/office/drawing/2016/5/10/chartex" xmlns:cx5="http://schemas.microsoft.com/office/drawing/2016/5/11/chartex" xmlns:cx6="http://schemas.microsoft.com/office/drawing/2016/5/12/chartex" xmlns:cx7="http://schemas.microsoft.com/office/drawing/2016/5/13/chartex" xmlns:cx8="http://schemas.microsoft.com/office/drawing/2016/5/14/chartex" xmlns:mc="http://schemas.openxmlformats.org/markup-compatibility/2006" xmlns:aink="http://schemas.microsoft.com/office/drawing/2016/ink" xmlns:am3d="http://schemas.microsoft.com/office/drawing/2017/model3d" xmlns:o="urn:schemas-microsoft-com:office:office" xmlns:r="http://schemas.openxmlformats.org/officeDocument/2006/relationships" xmlns:m="http://schemas.openxmlformats.org/officeDocument/2006/math" xmlns:v="urn:schemas-microsoft-com:vml" xmlns:wp14="http://schemas.microsoft.com/office/word/2010/wordprocessingDrawing" xmlns:wp="http://schemas.openxmlformats.org/drawingml/2006/wordprocessingDrawing" xmlns:w10="urn:schemas-microsoft-com:office:word" xmlns:w="http://schemas.openxmlformats.org/wordprocessingml/2006/main" xmlns:w14="http://schemas.microsoft.com/office/word/2010/wordml" xmlns:w15="http://schemas.microsoft.com/office/word/2012/wordml" xmlns:w16cid="http://schemas.microsoft.com/office/word/2016/wordml/cid" xmlns:w16se="http://schemas.microsoft.com/office/word/2015/wordml/symex" xmlns:wpg="http://schemas.microsoft.com/office/word/2010/wordprocessingGroup" xmlns:wpi="http://schemas.microsoft.com/office/word/2010/wordprocessingInk" xmlns:wne="http://schemas.microsoft.com/office/word/2006/wordml" xmlns:wps="http://schemas.microsoft.com/office/word/2010/wordprocessingShape" mc:Ignorable="w14 w15 w16se w16cid wp14">
   <w:abstractNum w:abstractNumId="0" w15:restartNumberingAfterBreak="0">
     <w:nsid w:val="16334B77"/>
     <w:multiLevelType w:val="hybridMultilevel"/>
@@ -3760,7 +3622,7 @@
 </file>
 
 <file path=word/styles.xml><?xml version="1.0" encoding="utf-8"?>
-<w:styles xmlns:mc="http://schemas.openxmlformats.org/markup-compatibility/2006" xmlns:r="http://schemas.openxmlformats.org/officeDocument/2006/relationships" xmlns:w="http://schemas.openxmlformats.org/wordprocessingml/2006/main" xmlns:w14="http://schemas.microsoft.com/office/word/2010/wordml" xmlns:w15="http://schemas.microsoft.com/office/word/2012/wordml" mc:Ignorable="w14 w15">
+<w:styles xmlns:mc="http://schemas.openxmlformats.org/markup-compatibility/2006" xmlns:r="http://schemas.openxmlformats.org/officeDocument/2006/relationships" xmlns:w="http://schemas.openxmlformats.org/wordprocessingml/2006/main" xmlns:w14="http://schemas.microsoft.com/office/word/2010/wordml" xmlns:w15="http://schemas.microsoft.com/office/word/2012/wordml" xmlns:w16cid="http://schemas.microsoft.com/office/word/2016/wordml/cid" xmlns:w16se="http://schemas.microsoft.com/office/word/2015/wordml/symex" mc:Ignorable="w14 w15 w16se w16cid">
   <w:docDefaults>
     <w:rPrDefault>
       <w:rPr>
@@ -3782,7 +3644,7 @@
       </w:pPr>
     </w:pPrDefault>
   </w:docDefaults>
-  <w:latentStyles w:defLockedState="0" w:defUIPriority="99" w:defSemiHidden="0" w:defUnhideWhenUsed="0" w:defQFormat="0" w:count="371">
+  <w:latentStyles w:defLockedState="0" w:defUIPriority="99" w:defSemiHidden="0" w:defUnhideWhenUsed="0" w:defQFormat="0" w:count="377">
     <w:lsdException w:name="Normal" w:uiPriority="0" w:qFormat="1"/>
     <w:lsdException w:name="heading 1" w:uiPriority="9" w:qFormat="1"/>
     <w:lsdException w:name="heading 2" w:semiHidden="1" w:uiPriority="9" w:unhideWhenUsed="1" w:qFormat="1"/>
@@ -3930,11 +3792,8 @@
     <w:lsdException w:name="Table 3D effects 3" w:semiHidden="1" w:unhideWhenUsed="1"/>
     <w:lsdException w:name="Table Contemporary" w:semiHidden="1" w:unhideWhenUsed="1"/>
     <w:lsdException w:name="Table Elegant" w:semiHidden="1" w:unhideWhenUsed="1"/>
-    <w:lsdException w:name="Table Professional" w:semiHidden="1" w:unhideWhenUsed="1"/>
     <w:lsdException w:name="Table Subtle 1" w:semiHidden="1" w:unhideWhenUsed="1"/>
     <w:lsdException w:name="Table Subtle 2" w:semiHidden="1" w:unhideWhenUsed="1"/>
-    <w:lsdException w:name="Table Web 1" w:semiHidden="1" w:unhideWhenUsed="1"/>
-    <w:lsdException w:name="Table Web 2" w:semiHidden="1" w:unhideWhenUsed="1"/>
     <w:lsdException w:name="Table Web 3" w:semiHidden="1" w:unhideWhenUsed="1"/>
     <w:lsdException w:name="Balloon Text" w:semiHidden="1" w:unhideWhenUsed="1"/>
     <w:lsdException w:name="Table Grid" w:uiPriority="39"/>
@@ -4154,6 +4013,12 @@
     <w:lsdException w:name="List Table 5 Dark Accent 6" w:uiPriority="50"/>
     <w:lsdException w:name="List Table 6 Colorful Accent 6" w:uiPriority="51"/>
     <w:lsdException w:name="List Table 7 Colorful Accent 6" w:uiPriority="52"/>
+    <w:lsdException w:name="Mention" w:semiHidden="1" w:unhideWhenUsed="1"/>
+    <w:lsdException w:name="Smart Hyperlink" w:semiHidden="1" w:unhideWhenUsed="1"/>
+    <w:lsdException w:name="Hashtag" w:semiHidden="1" w:unhideWhenUsed="1"/>
+    <w:lsdException w:name="Unresolved Mention" w:semiHidden="1" w:unhideWhenUsed="1"/>
+    <w:lsdException w:name="Smart Link" w:semiHidden="1" w:unhideWhenUsed="1"/>
+    <w:lsdException w:name="Smart Link Error" w:semiHidden="1" w:unhideWhenUsed="1"/>
   </w:latentStyles>
   <w:style w:type="paragraph" w:default="1" w:styleId="Normal">
     <w:name w:val="Normal"/>
@@ -4350,6 +4215,34 @@
       <w:szCs w:val="22"/>
       <w:bdr w:val="none" w:sz="0" w:space="0" w:color="auto"/>
       <w:lang w:val="fr-FR"/>
+    </w:rPr>
+  </w:style>
+  <w:style w:type="paragraph" w:styleId="Textedebulles">
+    <w:name w:val="Balloon Text"/>
+    <w:basedOn w:val="Normal"/>
+    <w:link w:val="TextedebullesCar"/>
+    <w:uiPriority w:val="99"/>
+    <w:semiHidden/>
+    <w:unhideWhenUsed/>
+    <w:rsid w:val="00EF6AA6"/>
+    <w:rPr>
+      <w:rFonts w:ascii="Segoe UI" w:hAnsi="Segoe UI" w:cs="Segoe UI"/>
+      <w:sz w:val="18"/>
+      <w:szCs w:val="18"/>
+    </w:rPr>
+  </w:style>
+  <w:style w:type="character" w:customStyle="1" w:styleId="TextedebullesCar">
+    <w:name w:val="Texte de bulles Car"/>
+    <w:basedOn w:val="Policepardfaut"/>
+    <w:link w:val="Textedebulles"/>
+    <w:uiPriority w:val="99"/>
+    <w:semiHidden/>
+    <w:rsid w:val="00EF6AA6"/>
+    <w:rPr>
+      <w:rFonts w:ascii="Segoe UI" w:hAnsi="Segoe UI" w:cs="Segoe UI"/>
+      <w:sz w:val="18"/>
+      <w:szCs w:val="18"/>
+      <w:lang w:val="en-US" w:eastAsia="en-US"/>
     </w:rPr>
   </w:style>
 </w:styles>
@@ -5434,7 +5327,7 @@
 </file>
 
 <file path=customXml/itemProps1.xml><?xml version="1.0" encoding="utf-8"?>
-<ds:datastoreItem xmlns:ds="http://schemas.openxmlformats.org/officeDocument/2006/customXml" ds:itemID="{A65C4067-C5F8-4EA4-89BC-903F22752E8F}">
+<ds:datastoreItem xmlns:ds="http://schemas.openxmlformats.org/officeDocument/2006/customXml" ds:itemID="{49A41E0A-ECE9-40F0-8DF3-5DDBFA0FCDD9}">
   <ds:schemaRefs>
     <ds:schemaRef ds:uri="http://schemas.openxmlformats.org/officeDocument/2006/bibliography"/>
   </ds:schemaRefs>

</xml_diff>